<commit_message>
added screenshots for video,added the index input requirement
</commit_message>
<xml_diff>
--- a/documentation/ARD.docx
+++ b/documentation/ARD.docx
@@ -1070,18 +1070,7 @@
               <w:color w:val="auto"/>
               <w:u w:val="none"/>
             </w:rPr>
-            <w:t>Functional Requirements….......................................</w:t>
-          </w:r>
-          <w:bookmarkStart w:id="0" w:name="_GoBack"/>
-          <w:bookmarkEnd w:id="0"/>
-          <w:r>
-            <w:rPr>
-              <w:rStyle w:val="Hyperlink"/>
-              <w:noProof/>
-              <w:color w:val="auto"/>
-              <w:u w:val="none"/>
-            </w:rPr>
-            <w:t>........................................4</w:t>
+            <w:t>Functional Requirements…...............................................................................4</w:t>
           </w:r>
         </w:p>
         <w:p>
@@ -1190,34 +1179,7 @@
               <w:color w:val="auto"/>
               <w:u w:val="none"/>
             </w:rPr>
-            <w:t>…………………………………</w:t>
-          </w:r>
-          <w:r>
-            <w:rPr>
-              <w:rStyle w:val="Hyperlink"/>
-              <w:noProof/>
-              <w:color w:val="auto"/>
-              <w:u w:val="none"/>
-            </w:rPr>
-            <w:t>…..</w:t>
-          </w:r>
-          <w:r>
-            <w:rPr>
-              <w:rStyle w:val="Hyperlink"/>
-              <w:noProof/>
-              <w:color w:val="auto"/>
-              <w:u w:val="none"/>
-            </w:rPr>
-            <w:t>………………</w:t>
-          </w:r>
-          <w:r>
-            <w:rPr>
-              <w:rStyle w:val="Hyperlink"/>
-              <w:noProof/>
-              <w:color w:val="auto"/>
-              <w:u w:val="none"/>
-            </w:rPr>
-            <w:t>6</w:t>
+            <w:t>……………………………………..………………6</w:t>
           </w:r>
         </w:p>
         <w:p>
@@ -1257,25 +1219,7 @@
               <w:color w:val="auto"/>
               <w:u w:val="none"/>
             </w:rPr>
-            <w:t>……………………………………..……………</w:t>
-          </w:r>
-          <w:r>
-            <w:rPr>
-              <w:rStyle w:val="Hyperlink"/>
-              <w:noProof/>
-              <w:color w:val="auto"/>
-              <w:u w:val="none"/>
-            </w:rPr>
-            <w:t>………………………………………….</w:t>
-          </w:r>
-          <w:r>
-            <w:rPr>
-              <w:rStyle w:val="Hyperlink"/>
-              <w:noProof/>
-              <w:color w:val="auto"/>
-              <w:u w:val="none"/>
-            </w:rPr>
-            <w:t>…6</w:t>
+            <w:t>……………………………………..……………………………………………………….…6</w:t>
           </w:r>
         </w:p>
         <w:p>
@@ -1508,7 +1452,7 @@
         </w:tabs>
         <w:ind w:left="-15" w:firstLine="0"/>
       </w:pPr>
-      <w:bookmarkStart w:id="1" w:name="_Toc39856150"/>
+      <w:bookmarkStart w:id="0" w:name="_Toc39856150"/>
       <w:r>
         <w:t>1.1</w:t>
       </w:r>
@@ -1516,7 +1460,7 @@
         <w:tab/>
         <w:t>The Problem Domain</w:t>
       </w:r>
-      <w:bookmarkEnd w:id="1"/>
+      <w:bookmarkEnd w:id="0"/>
     </w:p>
     <w:p>
       <w:pPr>
@@ -1532,10 +1476,10 @@
           <w:sz w:val="20"/>
         </w:rPr>
       </w:pPr>
-      <w:bookmarkStart w:id="2" w:name="_Toc26910090"/>
-      <w:bookmarkStart w:id="3" w:name="_Toc26910354"/>
-      <w:bookmarkStart w:id="4" w:name="_Toc26910517"/>
-      <w:bookmarkStart w:id="5" w:name="_Toc39856151"/>
+      <w:bookmarkStart w:id="1" w:name="_Toc26910090"/>
+      <w:bookmarkStart w:id="2" w:name="_Toc26910354"/>
+      <w:bookmarkStart w:id="3" w:name="_Toc26910517"/>
+      <w:bookmarkStart w:id="4" w:name="_Toc39856151"/>
       <w:r>
         <w:rPr>
           <w:b w:val="0"/>
@@ -1545,9 +1489,9 @@
         </w:rPr>
         <w:t>“Behavioral programming is a novel, language-independent paradigm for programming reactive systems, centered on natural and incremental specification of behavior</w:t>
       </w:r>
+      <w:bookmarkEnd w:id="1"/>
       <w:bookmarkEnd w:id="2"/>
       <w:bookmarkEnd w:id="3"/>
-      <w:bookmarkEnd w:id="4"/>
       <w:r>
         <w:rPr>
           <w:b w:val="0"/>
@@ -1557,7 +1501,7 @@
         </w:rPr>
         <w:t>.</w:t>
       </w:r>
-      <w:bookmarkEnd w:id="5"/>
+      <w:bookmarkEnd w:id="4"/>
     </w:p>
     <w:p>
       <w:pPr>
@@ -1582,10 +1526,10 @@
         </w:rPr>
         <w:t xml:space="preserve"> </w:t>
       </w:r>
-      <w:bookmarkStart w:id="6" w:name="_Toc26910091"/>
-      <w:bookmarkStart w:id="7" w:name="_Toc26910355"/>
-      <w:bookmarkStart w:id="8" w:name="_Toc26910518"/>
-      <w:bookmarkStart w:id="9" w:name="_Toc39856152"/>
+      <w:bookmarkStart w:id="5" w:name="_Toc26910091"/>
+      <w:bookmarkStart w:id="6" w:name="_Toc26910355"/>
+      <w:bookmarkStart w:id="7" w:name="_Toc26910518"/>
+      <w:bookmarkStart w:id="8" w:name="_Toc39856152"/>
       <w:r>
         <w:rPr>
           <w:b w:val="0"/>
@@ -1664,10 +1608,10 @@
         </w:rPr>
         <w:t>.</w:t>
       </w:r>
+      <w:bookmarkEnd w:id="5"/>
       <w:bookmarkEnd w:id="6"/>
       <w:bookmarkEnd w:id="7"/>
       <w:bookmarkEnd w:id="8"/>
-      <w:bookmarkEnd w:id="9"/>
     </w:p>
     <w:p>
       <w:pPr>
@@ -1677,7 +1621,7 @@
         </w:tabs>
         <w:ind w:left="-15" w:firstLine="0"/>
       </w:pPr>
-      <w:bookmarkStart w:id="10" w:name="_Toc39856153"/>
+      <w:bookmarkStart w:id="9" w:name="_Toc39856153"/>
       <w:r>
         <w:t>1.2</w:t>
       </w:r>
@@ -1685,7 +1629,7 @@
         <w:tab/>
         <w:t>Context</w:t>
       </w:r>
-      <w:bookmarkEnd w:id="10"/>
+      <w:bookmarkEnd w:id="9"/>
     </w:p>
     <w:p>
       <w:pPr>
@@ -1704,7 +1648,7 @@
         </w:tabs>
         <w:ind w:left="-15" w:firstLine="0"/>
       </w:pPr>
-      <w:bookmarkStart w:id="11" w:name="_Toc39856154"/>
+      <w:bookmarkStart w:id="10" w:name="_Toc39856154"/>
       <w:r>
         <w:t>1.3</w:t>
       </w:r>
@@ -1712,7 +1656,7 @@
         <w:tab/>
         <w:t>Vision</w:t>
       </w:r>
-      <w:bookmarkEnd w:id="11"/>
+      <w:bookmarkEnd w:id="10"/>
     </w:p>
     <w:p>
       <w:pPr>
@@ -1832,7 +1776,7 @@
         </w:tabs>
         <w:ind w:left="-15" w:firstLine="0"/>
       </w:pPr>
-      <w:bookmarkStart w:id="12" w:name="_Toc39856155"/>
+      <w:bookmarkStart w:id="11" w:name="_Toc39856155"/>
       <w:r>
         <w:t>1.4</w:t>
       </w:r>
@@ -1840,7 +1784,7 @@
         <w:tab/>
         <w:t>Stakeholders</w:t>
       </w:r>
-      <w:bookmarkEnd w:id="12"/>
+      <w:bookmarkEnd w:id="11"/>
     </w:p>
     <w:p>
       <w:pPr>
@@ -1888,7 +1832,7 @@
         </w:tabs>
         <w:ind w:left="-15" w:firstLine="0"/>
       </w:pPr>
-      <w:bookmarkStart w:id="13" w:name="_Toc39856156"/>
+      <w:bookmarkStart w:id="12" w:name="_Toc39856156"/>
       <w:r>
         <w:t>1.5</w:t>
       </w:r>
@@ -1896,7 +1840,7 @@
         <w:tab/>
         <w:t>Software Context</w:t>
       </w:r>
-      <w:bookmarkEnd w:id="13"/>
+      <w:bookmarkEnd w:id="12"/>
     </w:p>
     <w:p>
       <w:r>
@@ -2081,11 +2025,11 @@
         <w:pStyle w:val="1"/>
         <w:ind w:left="-5" w:right="150"/>
       </w:pPr>
-      <w:bookmarkStart w:id="14" w:name="_Toc39856157"/>
+      <w:bookmarkStart w:id="13" w:name="_Toc39856157"/>
       <w:r>
         <w:t>Usage Scenarios</w:t>
       </w:r>
-      <w:bookmarkEnd w:id="14"/>
+      <w:bookmarkEnd w:id="13"/>
     </w:p>
     <w:p>
       <w:pPr>
@@ -2095,7 +2039,7 @@
         </w:tabs>
         <w:ind w:left="-15" w:firstLine="0"/>
       </w:pPr>
-      <w:bookmarkStart w:id="15" w:name="_Toc39856158"/>
+      <w:bookmarkStart w:id="14" w:name="_Toc39856158"/>
       <w:r>
         <w:t>2.1</w:t>
       </w:r>
@@ -2103,7 +2047,7 @@
         <w:tab/>
         <w:t>User Profiles — The Actors</w:t>
       </w:r>
-      <w:bookmarkEnd w:id="15"/>
+      <w:bookmarkEnd w:id="14"/>
     </w:p>
     <w:p>
       <w:pPr>
@@ -2130,7 +2074,7 @@
         </w:tabs>
         <w:ind w:left="-15" w:firstLine="0"/>
       </w:pPr>
-      <w:bookmarkStart w:id="16" w:name="_Toc39856159"/>
+      <w:bookmarkStart w:id="15" w:name="_Toc39856159"/>
       <w:r>
         <w:t>2.2</w:t>
       </w:r>
@@ -2138,7 +2082,7 @@
         <w:tab/>
         <w:t>Use-cases</w:t>
       </w:r>
-      <w:bookmarkEnd w:id="16"/>
+      <w:bookmarkEnd w:id="15"/>
     </w:p>
     <w:p>
       <w:pPr>
@@ -4471,42 +4415,6 @@
         </w:tc>
       </w:tr>
     </w:tbl>
-    <w:p>
-      <w:pPr>
-        <w:ind w:left="0" w:right="70" w:firstLine="0"/>
-        <w:rPr>
-          <w:sz w:val="32"/>
-          <w:szCs w:val="36"/>
-        </w:rPr>
-      </w:pPr>
-    </w:p>
-    <w:p>
-      <w:pPr>
-        <w:ind w:left="0" w:right="70" w:firstLine="0"/>
-        <w:rPr>
-          <w:sz w:val="32"/>
-          <w:szCs w:val="36"/>
-        </w:rPr>
-      </w:pPr>
-    </w:p>
-    <w:p>
-      <w:pPr>
-        <w:ind w:left="0" w:right="70" w:firstLine="0"/>
-        <w:rPr>
-          <w:sz w:val="32"/>
-          <w:szCs w:val="36"/>
-        </w:rPr>
-      </w:pPr>
-    </w:p>
-    <w:p>
-      <w:pPr>
-        <w:ind w:left="0" w:right="70" w:firstLine="0"/>
-        <w:rPr>
-          <w:sz w:val="32"/>
-          <w:szCs w:val="36"/>
-        </w:rPr>
-      </w:pPr>
-    </w:p>
     <w:p>
       <w:pPr>
         <w:ind w:left="0" w:right="70" w:firstLine="0"/>
@@ -5154,6 +5062,71 @@
           </w:p>
         </w:tc>
       </w:tr>
+      <w:tr>
+        <w:trPr>
+          <w:trHeight w:val="1336"/>
+        </w:trPr>
+        <w:tc>
+          <w:tcPr>
+            <w:tcW w:w="853" w:type="dxa"/>
+          </w:tcPr>
+          <w:p>
+            <w:pPr>
+              <w:spacing w:after="469" w:line="259" w:lineRule="auto"/>
+              <w:ind w:left="0" w:firstLine="0"/>
+              <w:jc w:val="left"/>
+            </w:pPr>
+            <w:r>
+              <w:t>4.2</w:t>
+            </w:r>
+          </w:p>
+        </w:tc>
+        <w:tc>
+          <w:tcPr>
+            <w:tcW w:w="4933" w:type="dxa"/>
+          </w:tcPr>
+          <w:p>
+            <w:pPr>
+              <w:spacing w:after="469" w:line="259" w:lineRule="auto"/>
+              <w:ind w:left="0" w:firstLine="0"/>
+              <w:jc w:val="left"/>
+            </w:pPr>
+            <w:r>
+              <w:t>The system should enable starting with a pre-defined diagram inserted as an input to index.html</w:t>
+            </w:r>
+          </w:p>
+        </w:tc>
+        <w:tc>
+          <w:tcPr>
+            <w:tcW w:w="1051" w:type="dxa"/>
+          </w:tcPr>
+          <w:p>
+            <w:pPr>
+              <w:spacing w:after="469" w:line="259" w:lineRule="auto"/>
+              <w:ind w:left="0" w:firstLine="0"/>
+              <w:jc w:val="left"/>
+            </w:pPr>
+            <w:r>
+              <w:t>MH</w:t>
+            </w:r>
+          </w:p>
+        </w:tc>
+        <w:tc>
+          <w:tcPr>
+            <w:tcW w:w="1993" w:type="dxa"/>
+          </w:tcPr>
+          <w:p>
+            <w:pPr>
+              <w:spacing w:after="469" w:line="259" w:lineRule="auto"/>
+              <w:ind w:left="0" w:firstLine="0"/>
+              <w:jc w:val="left"/>
+            </w:pPr>
+            <w:r>
+              <w:t>Low</w:t>
+            </w:r>
+          </w:p>
+        </w:tc>
+      </w:tr>
     </w:tbl>
     <w:p>
       <w:pPr>
@@ -5172,6 +5145,8 @@
         </w:rPr>
         <w:br w:type="page"/>
       </w:r>
+      <w:bookmarkStart w:id="16" w:name="_GoBack"/>
+      <w:bookmarkEnd w:id="16"/>
     </w:p>
     <w:p>
       <w:pPr>
@@ -10451,7 +10426,7 @@
 </file>
 
 <file path=customXml/itemProps1.xml><?xml version="1.0" encoding="utf-8"?>
-<ds:datastoreItem xmlns:ds="http://schemas.openxmlformats.org/officeDocument/2006/customXml" ds:itemID="{2FFD4EEB-C121-448A-9979-672E9B6F70C0}">
+<ds:datastoreItem xmlns:ds="http://schemas.openxmlformats.org/officeDocument/2006/customXml" ds:itemID="{57BA38EF-8B25-4F52-B8F5-B32812C0DB82}">
   <ds:schemaRefs>
     <ds:schemaRef ds:uri="http://schemas.openxmlformats.org/officeDocument/2006/bibliography"/>
   </ds:schemaRefs>

</xml_diff>